<commit_message>
finishing up project backlog
</commit_message>
<xml_diff>
--- a/ToolExchange_backlog.docx
+++ b/ToolExchange_backlog.docx
@@ -23,23 +23,16 @@
           <w:sz w:val="32"/>
           <w:szCs w:val="32"/>
         </w:rPr>
-        <w:t xml:space="preserve"> (Working name)</w:t>
-      </w:r>
-      <w:r>
+        <w:t xml:space="preserve"> (Working name): Project Backlog</w:t>
+      </w:r>
+    </w:p>
+    <w:p>
+      <w:pPr>
+        <w:jc w:val="center"/>
         <w:rPr>
           <w:sz w:val="32"/>
           <w:szCs w:val="32"/>
         </w:rPr>
-        <w:t>: Project Backlog</w:t>
-      </w:r>
-    </w:p>
-    <w:p>
-      <w:pPr>
-        <w:jc w:val="center"/>
-        <w:rPr>
-          <w:sz w:val="32"/>
-          <w:szCs w:val="32"/>
-        </w:rPr>
       </w:pPr>
     </w:p>
     <w:p>
@@ -182,37 +175,119 @@
         </w:numPr>
       </w:pPr>
       <w:r>
-        <w:t>As a user, I would like to have the option to filter the displaye</w:t>
-      </w:r>
-      <w:r>
-        <w:t>d tools or equipment by type (category), rental price</w:t>
+        <w:t>As a user, I would like to have the option to filter the displayed tools or equipment by type (category), rental price.</w:t>
+      </w:r>
+    </w:p>
+    <w:p>
+      <w:pPr>
+        <w:pStyle w:val="ListParagraph"/>
+        <w:numPr>
+          <w:ilvl w:val="0"/>
+          <w:numId w:val="3"/>
+        </w:numPr>
+      </w:pPr>
+      <w:r>
+        <w:t>As a user, I would like to have the option to filter the displayed tools or equipment by rental price.</w:t>
+      </w:r>
+    </w:p>
+    <w:p>
+      <w:pPr>
+        <w:pStyle w:val="ListParagraph"/>
+        <w:numPr>
+          <w:ilvl w:val="0"/>
+          <w:numId w:val="3"/>
+        </w:numPr>
+      </w:pPr>
+      <w:r>
+        <w:t>As a user, I would like to have a tab with my profile information including profile p</w:t>
+      </w:r>
+      <w:r>
+        <w:t xml:space="preserve">ic, areas of interest (for tools and equipment), rating system, and number of successful tool exchanges. </w:t>
+      </w:r>
+    </w:p>
+    <w:p>
+      <w:pPr>
+        <w:pStyle w:val="ListParagraph"/>
+        <w:numPr>
+          <w:ilvl w:val="0"/>
+          <w:numId w:val="3"/>
+        </w:numPr>
+      </w:pPr>
+      <w:r>
+        <w:t>As a user, I would like to see a map view of my surrounding area.</w:t>
+      </w:r>
+    </w:p>
+    <w:p>
+      <w:pPr>
+        <w:pStyle w:val="ListParagraph"/>
+        <w:numPr>
+          <w:ilvl w:val="0"/>
+          <w:numId w:val="3"/>
+        </w:numPr>
+      </w:pPr>
+      <w:r>
+        <w:t xml:space="preserve">As a user, I would like to </w:t>
+      </w:r>
+      <w:r>
+        <w:t>see an annotation of the tools and equipment around me on the map view.</w:t>
+      </w:r>
+    </w:p>
+    <w:p>
+      <w:pPr>
+        <w:pStyle w:val="ListParagraph"/>
+        <w:numPr>
+          <w:ilvl w:val="0"/>
+          <w:numId w:val="3"/>
+        </w:numPr>
+      </w:pPr>
+      <w:r>
+        <w:t xml:space="preserve">As a user, I would like to have the ability to click on the annotation on the map to see more details about the tool or equipment. </w:t>
+      </w:r>
+    </w:p>
+    <w:p>
+      <w:pPr>
+        <w:pStyle w:val="ListParagraph"/>
+        <w:numPr>
+          <w:ilvl w:val="0"/>
+          <w:numId w:val="3"/>
+        </w:numPr>
+      </w:pPr>
+      <w:r>
+        <w:t xml:space="preserve">As a user, I would like to see the top users based </w:t>
+      </w:r>
+      <w:r>
+        <w:t xml:space="preserve">on their ratings </w:t>
+      </w:r>
+    </w:p>
+    <w:p>
+      <w:pPr>
+        <w:pStyle w:val="ListParagraph"/>
+        <w:numPr>
+          <w:ilvl w:val="0"/>
+          <w:numId w:val="3"/>
+        </w:numPr>
+      </w:pPr>
+      <w:r>
+        <w:t xml:space="preserve">As a user, I would like to have the option to chat with other users </w:t>
+      </w:r>
+    </w:p>
+    <w:p>
+      <w:pPr>
+        <w:pStyle w:val="ListParagraph"/>
+        <w:numPr>
+          <w:ilvl w:val="0"/>
+          <w:numId w:val="3"/>
+        </w:numPr>
+      </w:pPr>
+      <w:r>
+        <w:lastRenderedPageBreak/>
+        <w:t>As a moderator I would like to filter possible spam and hateful content from the app</w:t>
       </w:r>
       <w:r>
         <w:t>.</w:t>
-      </w:r>
-    </w:p>
-    <w:p>
-      <w:pPr>
-        <w:pStyle w:val="ListParagraph"/>
-        <w:numPr>
-          <w:ilvl w:val="0"/>
-          <w:numId w:val="3"/>
-        </w:numPr>
-      </w:pPr>
-      <w:r>
-        <w:t>As a user, I would like to have the option to filter the displayed tools</w:t>
-      </w:r>
-      <w:r>
-        <w:t xml:space="preserve"> or equipment b</w:t>
       </w:r>
       <w:bookmarkStart w:id="0" w:name="_GoBack"/>
       <w:bookmarkEnd w:id="0"/>
-      <w:r>
-        <w:t xml:space="preserve">y </w:t>
-      </w:r>
-      <w:r>
-        <w:t>rental price.</w:t>
-      </w:r>
     </w:p>
     <w:p>
       <w:pPr>
@@ -223,10 +298,10 @@
         </w:numPr>
       </w:pPr>
       <w:r>
-        <w:t>As a user, I would like to have a tab with my profile information including profile p</w:t>
-      </w:r>
-      <w:r>
-        <w:t xml:space="preserve">ic, areas of interest (for tools and equipment), rating system, and number of successful tool exchanges. </w:t>
+        <w:t>As a moderator, I would like to have all data stored using Firebase</w:t>
+      </w:r>
+      <w:r>
+        <w:t>.</w:t>
       </w:r>
     </w:p>
     <w:p>
@@ -238,35 +313,581 @@
         </w:numPr>
       </w:pPr>
       <w:r>
-        <w:t>As a user, I would like to see a map view of my surrounding area.</w:t>
+        <w:t xml:space="preserve">As a moderator, I would like to confirm or deny possible tools or users posted using the app. </w:t>
       </w:r>
     </w:p>
     <w:p>
       <w:pPr>
         <w:pStyle w:val="ListParagraph"/>
-        <w:numPr>
-          <w:ilvl w:val="0"/>
-          <w:numId w:val="3"/>
-        </w:numPr>
-      </w:pPr>
-      <w:r>
-        <w:t xml:space="preserve">As a user, I would like to </w:t>
-      </w:r>
-      <w:r>
-        <w:t>see an annotation of the tools and equipment around me on the map view.</w:t>
+      </w:pPr>
+    </w:p>
+    <w:p>
+      <w:pPr>
+        <w:autoSpaceDE w:val="0"/>
+        <w:autoSpaceDN w:val="0"/>
+        <w:adjustRightInd w:val="0"/>
+        <w:rPr>
+          <w:rFonts w:cstheme="minorHAnsi"/>
+          <w:b/>
+          <w:color w:val="000000"/>
+        </w:rPr>
+      </w:pPr>
+      <w:r>
+        <w:rPr>
+          <w:rFonts w:cstheme="minorHAnsi"/>
+          <w:b/>
+          <w:bCs/>
+          <w:color w:val="000000"/>
+        </w:rPr>
+        <w:t>Non-functional</w:t>
+      </w:r>
+      <w:r>
+        <w:rPr>
+          <w:rFonts w:cstheme="minorHAnsi"/>
+          <w:b/>
+          <w:color w:val="000000"/>
+        </w:rPr>
+        <w:t xml:space="preserve"> </w:t>
+      </w:r>
+      <w:r>
+        <w:rPr>
+          <w:rFonts w:cstheme="minorHAnsi"/>
+          <w:b/>
+          <w:bCs/>
+          <w:color w:val="000000"/>
+        </w:rPr>
+        <w:t xml:space="preserve">Requirements </w:t>
+      </w:r>
+    </w:p>
+    <w:p>
+      <w:pPr>
+        <w:numPr>
+          <w:ilvl w:val="0"/>
+          <w:numId w:val="4"/>
+        </w:numPr>
+        <w:tabs>
+          <w:tab w:val="left" w:pos="220"/>
+          <w:tab w:val="left" w:pos="720"/>
+        </w:tabs>
+        <w:autoSpaceDE w:val="0"/>
+        <w:autoSpaceDN w:val="0"/>
+        <w:adjustRightInd w:val="0"/>
+        <w:ind w:hanging="720"/>
+        <w:rPr>
+          <w:rFonts w:cstheme="minorHAnsi"/>
+          <w:color w:val="000000"/>
+        </w:rPr>
+      </w:pPr>
+      <w:r>
+        <w:rPr>
+          <w:rFonts w:cstheme="minorHAnsi"/>
+          <w:color w:val="000000"/>
+        </w:rPr>
+        <w:t xml:space="preserve">Run application on iOS device </w:t>
+      </w:r>
+      <w:r>
+        <w:rPr>
+          <w:rFonts w:ascii="MS Gothic" w:eastAsia="MS Gothic" w:hAnsi="MS Gothic" w:cs="MS Gothic" w:hint="eastAsia"/>
+          <w:color w:val="000000"/>
+        </w:rPr>
+        <w:t> +</w:t>
+      </w:r>
+    </w:p>
+    <w:p>
+      <w:pPr>
+        <w:numPr>
+          <w:ilvl w:val="0"/>
+          <w:numId w:val="4"/>
+        </w:numPr>
+        <w:tabs>
+          <w:tab w:val="left" w:pos="220"/>
+          <w:tab w:val="left" w:pos="720"/>
+        </w:tabs>
+        <w:autoSpaceDE w:val="0"/>
+        <w:autoSpaceDN w:val="0"/>
+        <w:adjustRightInd w:val="0"/>
+        <w:ind w:hanging="720"/>
+        <w:rPr>
+          <w:rFonts w:cstheme="minorHAnsi"/>
+          <w:color w:val="000000"/>
+        </w:rPr>
+      </w:pPr>
+      <w:r>
+        <w:rPr>
+          <w:rFonts w:cstheme="minorHAnsi"/>
+          <w:color w:val="000000"/>
+        </w:rPr>
+        <w:t xml:space="preserve">Application must integrate with Firebase Database system </w:t>
+      </w:r>
+      <w:r>
+        <w:rPr>
+          <w:rFonts w:ascii="MS Gothic" w:eastAsia="MS Gothic" w:hAnsi="MS Gothic" w:cs="MS Gothic" w:hint="eastAsia"/>
+          <w:color w:val="000000"/>
+        </w:rPr>
+        <w:t> +</w:t>
+      </w:r>
+    </w:p>
+    <w:p>
+      <w:pPr>
+        <w:numPr>
+          <w:ilvl w:val="0"/>
+          <w:numId w:val="5"/>
+        </w:numPr>
+        <w:tabs>
+          <w:tab w:val="left" w:pos="220"/>
+          <w:tab w:val="left" w:pos="720"/>
+        </w:tabs>
+        <w:autoSpaceDE w:val="0"/>
+        <w:autoSpaceDN w:val="0"/>
+        <w:adjustRightInd w:val="0"/>
+        <w:ind w:hanging="720"/>
+        <w:rPr>
+          <w:rFonts w:cstheme="minorHAnsi"/>
+          <w:color w:val="000000"/>
+        </w:rPr>
+      </w:pPr>
+      <w:r>
+        <w:rPr>
+          <w:rFonts w:cstheme="minorHAnsi"/>
+          <w:color w:val="000000"/>
+        </w:rPr>
+        <w:t xml:space="preserve">As a user, I would like to quickly get data about events, and have a responsive UI </w:t>
+      </w:r>
+      <w:r>
+        <w:rPr>
+          <w:rFonts w:ascii="MS Gothic" w:eastAsia="MS Gothic" w:hAnsi="MS Gothic" w:cs="MS Gothic" w:hint="eastAsia"/>
+          <w:color w:val="000000"/>
+        </w:rPr>
+        <w:t> +</w:t>
+      </w:r>
+    </w:p>
+    <w:p>
+      <w:pPr>
+        <w:numPr>
+          <w:ilvl w:val="0"/>
+          <w:numId w:val="5"/>
+        </w:numPr>
+        <w:tabs>
+          <w:tab w:val="left" w:pos="220"/>
+          <w:tab w:val="left" w:pos="720"/>
+        </w:tabs>
+        <w:autoSpaceDE w:val="0"/>
+        <w:autoSpaceDN w:val="0"/>
+        <w:adjustRightInd w:val="0"/>
+        <w:ind w:hanging="720"/>
+        <w:rPr>
+          <w:rFonts w:cstheme="minorHAnsi"/>
+          <w:color w:val="000000"/>
+        </w:rPr>
+      </w:pPr>
+      <w:r>
+        <w:rPr>
+          <w:rFonts w:cstheme="minorHAnsi"/>
+          <w:color w:val="000000"/>
+        </w:rPr>
+        <w:t xml:space="preserve">Must update database in realtime </w:t>
+      </w:r>
+      <w:r>
+        <w:rPr>
+          <w:rFonts w:ascii="MS Gothic" w:eastAsia="MS Gothic" w:hAnsi="MS Gothic" w:cs="MS Gothic" w:hint="eastAsia"/>
+          <w:color w:val="000000"/>
+        </w:rPr>
+        <w:t> +</w:t>
+      </w:r>
+    </w:p>
+    <w:p>
+      <w:pPr>
+        <w:numPr>
+          <w:ilvl w:val="0"/>
+          <w:numId w:val="5"/>
+        </w:numPr>
+        <w:tabs>
+          <w:tab w:val="left" w:pos="220"/>
+          <w:tab w:val="left" w:pos="720"/>
+        </w:tabs>
+        <w:autoSpaceDE w:val="0"/>
+        <w:autoSpaceDN w:val="0"/>
+        <w:adjustRightInd w:val="0"/>
+        <w:ind w:hanging="720"/>
+        <w:rPr>
+          <w:rFonts w:cstheme="minorHAnsi"/>
+          <w:color w:val="000000"/>
+        </w:rPr>
+      </w:pPr>
+      <w:r>
+        <w:rPr>
+          <w:rFonts w:cstheme="minorHAnsi"/>
+          <w:color w:val="000000"/>
+        </w:rPr>
+        <w:t xml:space="preserve">Must be able to handle heavy traffic especially during peak times (During events) </w:t>
+      </w:r>
+      <w:r>
+        <w:rPr>
+          <w:rFonts w:ascii="MS Gothic" w:eastAsia="MS Gothic" w:hAnsi="MS Gothic" w:cs="MS Gothic" w:hint="eastAsia"/>
+          <w:color w:val="000000"/>
+        </w:rPr>
+        <w:t> +</w:t>
+      </w:r>
+    </w:p>
+    <w:p>
+      <w:pPr>
+        <w:numPr>
+          <w:ilvl w:val="0"/>
+          <w:numId w:val="5"/>
+        </w:numPr>
+        <w:tabs>
+          <w:tab w:val="left" w:pos="220"/>
+          <w:tab w:val="left" w:pos="720"/>
+        </w:tabs>
+        <w:autoSpaceDE w:val="0"/>
+        <w:autoSpaceDN w:val="0"/>
+        <w:adjustRightInd w:val="0"/>
+        <w:ind w:hanging="720"/>
+        <w:rPr>
+          <w:rFonts w:cstheme="minorHAnsi"/>
+          <w:color w:val="000000"/>
+        </w:rPr>
+      </w:pPr>
+      <w:r>
+        <w:rPr>
+          <w:rFonts w:cstheme="minorHAnsi"/>
+          <w:color w:val="000000"/>
+        </w:rPr>
+        <w:t xml:space="preserve">Must be able to detect entry into selected location </w:t>
+      </w:r>
+      <w:r>
+        <w:rPr>
+          <w:rFonts w:ascii="MS Gothic" w:eastAsia="MS Gothic" w:hAnsi="MS Gothic" w:cs="MS Gothic" w:hint="eastAsia"/>
+          <w:color w:val="000000"/>
+        </w:rPr>
+        <w:t> +</w:t>
+      </w:r>
+    </w:p>
+    <w:p>
+      <w:pPr>
+        <w:numPr>
+          <w:ilvl w:val="0"/>
+          <w:numId w:val="5"/>
+        </w:numPr>
+        <w:tabs>
+          <w:tab w:val="left" w:pos="220"/>
+          <w:tab w:val="left" w:pos="720"/>
+        </w:tabs>
+        <w:autoSpaceDE w:val="0"/>
+        <w:autoSpaceDN w:val="0"/>
+        <w:adjustRightInd w:val="0"/>
+        <w:ind w:hanging="720"/>
+        <w:rPr>
+          <w:rFonts w:cstheme="minorHAnsi"/>
+          <w:color w:val="000000"/>
+        </w:rPr>
+      </w:pPr>
+      <w:r>
+        <w:rPr>
+          <w:rFonts w:cstheme="minorHAnsi"/>
+          <w:color w:val="000000"/>
+        </w:rPr>
+        <w:t xml:space="preserve">Must be able to send push notification quickly </w:t>
+      </w:r>
+      <w:r>
+        <w:rPr>
+          <w:rFonts w:ascii="MS Gothic" w:eastAsia="MS Gothic" w:hAnsi="MS Gothic" w:cs="MS Gothic" w:hint="eastAsia"/>
+          <w:color w:val="000000"/>
+        </w:rPr>
+        <w:t> +</w:t>
+      </w:r>
+    </w:p>
+    <w:p>
+      <w:pPr>
+        <w:numPr>
+          <w:ilvl w:val="0"/>
+          <w:numId w:val="5"/>
+        </w:numPr>
+        <w:tabs>
+          <w:tab w:val="left" w:pos="220"/>
+          <w:tab w:val="left" w:pos="720"/>
+        </w:tabs>
+        <w:autoSpaceDE w:val="0"/>
+        <w:autoSpaceDN w:val="0"/>
+        <w:adjustRightInd w:val="0"/>
+        <w:ind w:hanging="720"/>
+        <w:rPr>
+          <w:rFonts w:cstheme="minorHAnsi"/>
+          <w:color w:val="000000"/>
+        </w:rPr>
+      </w:pPr>
+      <w:r>
+        <w:rPr>
+          <w:rFonts w:cstheme="minorHAnsi"/>
+          <w:color w:val="000000"/>
+        </w:rPr>
+        <w:t xml:space="preserve">Must be able to handle network requests in background without interrupting main thread </w:t>
+      </w:r>
+      <w:r>
+        <w:rPr>
+          <w:rFonts w:ascii="MS Gothic" w:eastAsia="MS Gothic" w:hAnsi="MS Gothic" w:cs="MS Gothic" w:hint="eastAsia"/>
+          <w:color w:val="000000"/>
+        </w:rPr>
+        <w:t> +</w:t>
+      </w:r>
+    </w:p>
+    <w:p>
+      <w:pPr>
+        <w:numPr>
+          <w:ilvl w:val="0"/>
+          <w:numId w:val="5"/>
+        </w:numPr>
+        <w:tabs>
+          <w:tab w:val="left" w:pos="220"/>
+          <w:tab w:val="left" w:pos="720"/>
+        </w:tabs>
+        <w:autoSpaceDE w:val="0"/>
+        <w:autoSpaceDN w:val="0"/>
+        <w:adjustRightInd w:val="0"/>
+        <w:ind w:hanging="720"/>
+        <w:rPr>
+          <w:rFonts w:cstheme="minorHAnsi"/>
+          <w:color w:val="000000"/>
+        </w:rPr>
+      </w:pPr>
+      <w:r>
+        <w:rPr>
+          <w:rFonts w:cstheme="minorHAnsi"/>
+          <w:color w:val="000000"/>
+        </w:rPr>
+        <w:t xml:space="preserve">Must be responsive to user interactions </w:t>
+      </w:r>
+      <w:r>
+        <w:rPr>
+          <w:rFonts w:ascii="MS Gothic" w:eastAsia="MS Gothic" w:hAnsi="MS Gothic" w:cs="MS Gothic" w:hint="eastAsia"/>
+          <w:color w:val="000000"/>
+        </w:rPr>
+        <w:t> +</w:t>
+      </w:r>
+    </w:p>
+    <w:p>
+      <w:pPr>
+        <w:numPr>
+          <w:ilvl w:val="0"/>
+          <w:numId w:val="5"/>
+        </w:numPr>
+        <w:tabs>
+          <w:tab w:val="left" w:pos="220"/>
+          <w:tab w:val="left" w:pos="720"/>
+        </w:tabs>
+        <w:autoSpaceDE w:val="0"/>
+        <w:autoSpaceDN w:val="0"/>
+        <w:adjustRightInd w:val="0"/>
+        <w:ind w:hanging="720"/>
+        <w:rPr>
+          <w:rFonts w:cstheme="minorHAnsi"/>
+          <w:color w:val="000000"/>
+        </w:rPr>
+      </w:pPr>
+      <w:r>
+        <w:rPr>
+          <w:rFonts w:cstheme="minorHAnsi"/>
+          <w:color w:val="000000"/>
+        </w:rPr>
+        <w:t xml:space="preserve">Must have reliable information retrieval </w:t>
+      </w:r>
+      <w:r>
+        <w:rPr>
+          <w:rFonts w:ascii="MS Gothic" w:eastAsia="MS Gothic" w:hAnsi="MS Gothic" w:cs="MS Gothic" w:hint="eastAsia"/>
+          <w:color w:val="000000"/>
+        </w:rPr>
+        <w:t> +</w:t>
+      </w:r>
+    </w:p>
+    <w:p>
+      <w:pPr>
+        <w:numPr>
+          <w:ilvl w:val="0"/>
+          <w:numId w:val="5"/>
+        </w:numPr>
+        <w:tabs>
+          <w:tab w:val="left" w:pos="220"/>
+          <w:tab w:val="left" w:pos="720"/>
+        </w:tabs>
+        <w:autoSpaceDE w:val="0"/>
+        <w:autoSpaceDN w:val="0"/>
+        <w:adjustRightInd w:val="0"/>
+        <w:ind w:hanging="720"/>
+        <w:rPr>
+          <w:rFonts w:cstheme="minorHAnsi"/>
+          <w:color w:val="000000"/>
+        </w:rPr>
+      </w:pPr>
+      <w:r>
+        <w:rPr>
+          <w:rFonts w:cstheme="minorHAnsi"/>
+          <w:color w:val="000000"/>
+        </w:rPr>
+        <w:t xml:space="preserve">App must be consistent in performance </w:t>
+      </w:r>
+      <w:r>
+        <w:rPr>
+          <w:rFonts w:ascii="MS Gothic" w:eastAsia="MS Gothic" w:hAnsi="MS Gothic" w:cs="MS Gothic" w:hint="eastAsia"/>
+          <w:color w:val="000000"/>
+        </w:rPr>
+        <w:t> +</w:t>
+      </w:r>
+    </w:p>
+    <w:p>
+      <w:pPr>
+        <w:numPr>
+          <w:ilvl w:val="0"/>
+          <w:numId w:val="5"/>
+        </w:numPr>
+        <w:tabs>
+          <w:tab w:val="left" w:pos="220"/>
+          <w:tab w:val="left" w:pos="720"/>
+        </w:tabs>
+        <w:autoSpaceDE w:val="0"/>
+        <w:autoSpaceDN w:val="0"/>
+        <w:adjustRightInd w:val="0"/>
+        <w:ind w:hanging="720"/>
+        <w:rPr>
+          <w:rFonts w:cstheme="minorHAnsi"/>
+          <w:color w:val="000000"/>
+        </w:rPr>
+      </w:pPr>
+      <w:r>
+        <w:rPr>
+          <w:rFonts w:cstheme="minorHAnsi"/>
+          <w:color w:val="000000"/>
+        </w:rPr>
+        <w:t xml:space="preserve">Must have simple but powerful UI </w:t>
+      </w:r>
+      <w:r>
+        <w:rPr>
+          <w:rFonts w:ascii="MS Gothic" w:eastAsia="MS Gothic" w:hAnsi="MS Gothic" w:cs="MS Gothic" w:hint="eastAsia"/>
+          <w:color w:val="000000"/>
+        </w:rPr>
+        <w:t> +</w:t>
+      </w:r>
+    </w:p>
+    <w:p>
+      <w:pPr>
+        <w:numPr>
+          <w:ilvl w:val="0"/>
+          <w:numId w:val="5"/>
+        </w:numPr>
+        <w:tabs>
+          <w:tab w:val="left" w:pos="220"/>
+          <w:tab w:val="left" w:pos="720"/>
+        </w:tabs>
+        <w:autoSpaceDE w:val="0"/>
+        <w:autoSpaceDN w:val="0"/>
+        <w:adjustRightInd w:val="0"/>
+        <w:ind w:hanging="720"/>
+        <w:rPr>
+          <w:rFonts w:cstheme="minorHAnsi"/>
+          <w:color w:val="000000"/>
+        </w:rPr>
+      </w:pPr>
+      <w:r>
+        <w:rPr>
+          <w:rFonts w:cstheme="minorHAnsi"/>
+          <w:color w:val="000000"/>
+        </w:rPr>
+        <w:t xml:space="preserve">The app must be scalable </w:t>
+      </w:r>
+      <w:r>
+        <w:rPr>
+          <w:rFonts w:ascii="MS Gothic" w:eastAsia="MS Gothic" w:hAnsi="MS Gothic" w:cs="MS Gothic" w:hint="eastAsia"/>
+          <w:color w:val="000000"/>
+        </w:rPr>
+        <w:t> +</w:t>
+      </w:r>
+    </w:p>
+    <w:p>
+      <w:pPr>
+        <w:numPr>
+          <w:ilvl w:val="0"/>
+          <w:numId w:val="5"/>
+        </w:numPr>
+        <w:tabs>
+          <w:tab w:val="left" w:pos="220"/>
+          <w:tab w:val="left" w:pos="720"/>
+        </w:tabs>
+        <w:autoSpaceDE w:val="0"/>
+        <w:autoSpaceDN w:val="0"/>
+        <w:adjustRightInd w:val="0"/>
+        <w:ind w:hanging="720"/>
+        <w:rPr>
+          <w:rFonts w:cstheme="minorHAnsi"/>
+          <w:color w:val="000000"/>
+        </w:rPr>
+      </w:pPr>
+      <w:r>
+        <w:rPr>
+          <w:rFonts w:cstheme="minorHAnsi"/>
+          <w:color w:val="000000"/>
+        </w:rPr>
+        <w:t xml:space="preserve">Database structure must be efficient for quick data lookups </w:t>
+      </w:r>
+      <w:r>
+        <w:rPr>
+          <w:rFonts w:ascii="MS Gothic" w:eastAsia="MS Gothic" w:hAnsi="MS Gothic" w:cs="MS Gothic" w:hint="eastAsia"/>
+          <w:color w:val="000000"/>
+        </w:rPr>
+        <w:t> +</w:t>
+      </w:r>
+    </w:p>
+    <w:p>
+      <w:pPr>
+        <w:numPr>
+          <w:ilvl w:val="0"/>
+          <w:numId w:val="5"/>
+        </w:numPr>
+        <w:tabs>
+          <w:tab w:val="left" w:pos="220"/>
+          <w:tab w:val="left" w:pos="720"/>
+        </w:tabs>
+        <w:autoSpaceDE w:val="0"/>
+        <w:autoSpaceDN w:val="0"/>
+        <w:adjustRightInd w:val="0"/>
+        <w:ind w:hanging="720"/>
+        <w:rPr>
+          <w:rFonts w:cstheme="minorHAnsi"/>
+          <w:color w:val="000000"/>
+        </w:rPr>
+      </w:pPr>
+      <w:r>
+        <w:rPr>
+          <w:rFonts w:cstheme="minorHAnsi"/>
+          <w:color w:val="000000"/>
+        </w:rPr>
+        <w:t xml:space="preserve">Map must update in real-time </w:t>
+      </w:r>
+      <w:r>
+        <w:rPr>
+          <w:rFonts w:ascii="MS Gothic" w:eastAsia="MS Gothic" w:hAnsi="MS Gothic" w:cs="MS Gothic" w:hint="eastAsia"/>
+          <w:color w:val="000000"/>
+        </w:rPr>
+        <w:t> +</w:t>
       </w:r>
     </w:p>
     <w:p>
       <w:pPr>
         <w:pStyle w:val="ListParagraph"/>
-        <w:numPr>
-          <w:ilvl w:val="0"/>
-          <w:numId w:val="3"/>
-        </w:numPr>
-      </w:pPr>
-      <w:r>
-        <w:t xml:space="preserve">As a user, I would like to have the ability to click on the annotation on the map to see more details about the tool or equipment. </w:t>
-      </w:r>
+      </w:pPr>
     </w:p>
     <w:p>
       <w:pPr>
@@ -288,6 +909,114 @@
 <file path=word/numbering.xml><?xml version="1.0" encoding="utf-8"?>
 <w:numbering xmlns:wpc="http://schemas.microsoft.com/office/word/2010/wordprocessingCanvas" xmlns:cx="http://schemas.microsoft.com/office/drawing/2014/chartex" xmlns:cx1="http://schemas.microsoft.com/office/drawing/2015/9/8/chartex" xmlns:cx2="http://schemas.microsoft.com/office/drawing/2015/10/21/chartex" xmlns:cx3="http://schemas.microsoft.com/office/drawing/2016/5/9/chartex" xmlns:cx4="http://schemas.microsoft.com/office/drawing/2016/5/10/chartex" xmlns:cx5="http://schemas.microsoft.com/office/drawing/2016/5/11/chartex" xmlns:cx6="http://schemas.microsoft.com/office/drawing/2016/5/12/chartex" xmlns:cx7="http://schemas.microsoft.com/office/drawing/2016/5/13/chartex" xmlns:cx8="http://schemas.microsoft.com/office/drawing/2016/5/14/chartex" xmlns:mc="http://schemas.openxmlformats.org/markup-compatibility/2006" xmlns:aink="http://schemas.microsoft.com/office/drawing/2016/ink" xmlns:am3d="http://schemas.microsoft.com/office/drawing/2017/model3d" xmlns:o="urn:schemas-microsoft-com:office:office" xmlns:r="http://schemas.openxmlformats.org/officeDocument/2006/relationships" xmlns:m="http://schemas.openxmlformats.org/officeDocument/2006/math" xmlns:v="urn:schemas-microsoft-com:vml" xmlns:wp14="http://schemas.microsoft.com/office/word/2010/wordprocessingDrawing" xmlns:wp="http://schemas.openxmlformats.org/drawingml/2006/wordprocessingDrawing" xmlns:w10="urn:schemas-microsoft-com:office:word" xmlns:w="http://schemas.openxmlformats.org/wordprocessingml/2006/main" xmlns:w14="http://schemas.microsoft.com/office/word/2010/wordml" xmlns:w15="http://schemas.microsoft.com/office/word/2012/wordml" xmlns:w16cid="http://schemas.microsoft.com/office/word/2016/wordml/cid" xmlns:w16se="http://schemas.microsoft.com/office/word/2015/wordml/symex" xmlns:wpg="http://schemas.microsoft.com/office/word/2010/wordprocessingGroup" xmlns:wpi="http://schemas.microsoft.com/office/word/2010/wordprocessingInk" xmlns:wne="http://schemas.microsoft.com/office/word/2006/wordml" xmlns:wps="http://schemas.microsoft.com/office/word/2010/wordprocessingShape" mc:Ignorable="w14 w15 w16se w16cid wp14">
   <w:abstractNum w:abstractNumId="0" w15:restartNumberingAfterBreak="0">
+    <w:nsid w:val="00000001"/>
+    <w:multiLevelType w:val="hybridMultilevel"/>
+    <w:tmpl w:val="00000001"/>
+    <w:lvl w:ilvl="0" w:tplc="00000001">
+      <w:start w:val="1"/>
+      <w:numFmt w:val="decimal"/>
+      <w:lvlText w:val="%1."/>
+      <w:lvlJc w:val="left"/>
+      <w:pPr>
+        <w:ind w:left="940" w:hanging="360"/>
+      </w:pPr>
+    </w:lvl>
+    <w:lvl w:ilvl="1" w:tplc="FFFFFFFF">
+      <w:numFmt w:val="decimal"/>
+      <w:lvlText w:val=""/>
+      <w:lvlJc w:val="left"/>
+    </w:lvl>
+    <w:lvl w:ilvl="2" w:tplc="FFFFFFFF">
+      <w:numFmt w:val="decimal"/>
+      <w:lvlText w:val=""/>
+      <w:lvlJc w:val="left"/>
+    </w:lvl>
+    <w:lvl w:ilvl="3" w:tplc="FFFFFFFF">
+      <w:numFmt w:val="decimal"/>
+      <w:lvlText w:val=""/>
+      <w:lvlJc w:val="left"/>
+    </w:lvl>
+    <w:lvl w:ilvl="4" w:tplc="FFFFFFFF">
+      <w:numFmt w:val="decimal"/>
+      <w:lvlText w:val=""/>
+      <w:lvlJc w:val="left"/>
+    </w:lvl>
+    <w:lvl w:ilvl="5" w:tplc="FFFFFFFF">
+      <w:numFmt w:val="decimal"/>
+      <w:lvlText w:val=""/>
+      <w:lvlJc w:val="left"/>
+    </w:lvl>
+    <w:lvl w:ilvl="6" w:tplc="FFFFFFFF">
+      <w:numFmt w:val="decimal"/>
+      <w:lvlText w:val=""/>
+      <w:lvlJc w:val="left"/>
+    </w:lvl>
+    <w:lvl w:ilvl="7" w:tplc="FFFFFFFF">
+      <w:numFmt w:val="decimal"/>
+      <w:lvlText w:val=""/>
+      <w:lvlJc w:val="left"/>
+    </w:lvl>
+    <w:lvl w:ilvl="8" w:tplc="FFFFFFFF">
+      <w:numFmt w:val="decimal"/>
+      <w:lvlText w:val=""/>
+      <w:lvlJc w:val="left"/>
+    </w:lvl>
+  </w:abstractNum>
+  <w:abstractNum w:abstractNumId="1" w15:restartNumberingAfterBreak="0">
+    <w:nsid w:val="00000002"/>
+    <w:multiLevelType w:val="hybridMultilevel"/>
+    <w:tmpl w:val="00000002"/>
+    <w:lvl w:ilvl="0" w:tplc="00000065">
+      <w:start w:val="3"/>
+      <w:numFmt w:val="decimal"/>
+      <w:lvlText w:val="%1."/>
+      <w:lvlJc w:val="left"/>
+      <w:pPr>
+        <w:ind w:left="940" w:hanging="360"/>
+      </w:pPr>
+    </w:lvl>
+    <w:lvl w:ilvl="1" w:tplc="FFFFFFFF">
+      <w:numFmt w:val="decimal"/>
+      <w:lvlText w:val=""/>
+      <w:lvlJc w:val="left"/>
+    </w:lvl>
+    <w:lvl w:ilvl="2" w:tplc="FFFFFFFF">
+      <w:numFmt w:val="decimal"/>
+      <w:lvlText w:val=""/>
+      <w:lvlJc w:val="left"/>
+    </w:lvl>
+    <w:lvl w:ilvl="3" w:tplc="FFFFFFFF">
+      <w:numFmt w:val="decimal"/>
+      <w:lvlText w:val=""/>
+      <w:lvlJc w:val="left"/>
+    </w:lvl>
+    <w:lvl w:ilvl="4" w:tplc="FFFFFFFF">
+      <w:numFmt w:val="decimal"/>
+      <w:lvlText w:val=""/>
+      <w:lvlJc w:val="left"/>
+    </w:lvl>
+    <w:lvl w:ilvl="5" w:tplc="FFFFFFFF">
+      <w:numFmt w:val="decimal"/>
+      <w:lvlText w:val=""/>
+      <w:lvlJc w:val="left"/>
+    </w:lvl>
+    <w:lvl w:ilvl="6" w:tplc="FFFFFFFF">
+      <w:numFmt w:val="decimal"/>
+      <w:lvlText w:val=""/>
+      <w:lvlJc w:val="left"/>
+    </w:lvl>
+    <w:lvl w:ilvl="7" w:tplc="FFFFFFFF">
+      <w:numFmt w:val="decimal"/>
+      <w:lvlText w:val=""/>
+      <w:lvlJc w:val="left"/>
+    </w:lvl>
+    <w:lvl w:ilvl="8" w:tplc="FFFFFFFF">
+      <w:numFmt w:val="decimal"/>
+      <w:lvlText w:val=""/>
+      <w:lvlJc w:val="left"/>
+    </w:lvl>
+  </w:abstractNum>
+  <w:abstractNum w:abstractNumId="2" w15:restartNumberingAfterBreak="0">
     <w:nsid w:val="020B7E82"/>
     <w:multiLevelType w:val="hybridMultilevel"/>
     <w:tmpl w:val="BC06D9C0"/>
@@ -376,7 +1105,7 @@
       </w:pPr>
     </w:lvl>
   </w:abstractNum>
-  <w:abstractNum w:abstractNumId="1" w15:restartNumberingAfterBreak="0">
+  <w:abstractNum w:abstractNumId="3" w15:restartNumberingAfterBreak="0">
     <w:nsid w:val="03D36D5F"/>
     <w:multiLevelType w:val="hybridMultilevel"/>
     <w:tmpl w:val="6BD40720"/>
@@ -465,7 +1194,7 @@
       </w:pPr>
     </w:lvl>
   </w:abstractNum>
-  <w:abstractNum w:abstractNumId="2" w15:restartNumberingAfterBreak="0">
+  <w:abstractNum w:abstractNumId="4" w15:restartNumberingAfterBreak="0">
     <w:nsid w:val="09984D4F"/>
     <w:multiLevelType w:val="hybridMultilevel"/>
     <w:tmpl w:val="C21ADEFA"/>
@@ -555,12 +1284,18 @@
     </w:lvl>
   </w:abstractNum>
   <w:num w:numId="1">
+    <w:abstractNumId w:val="4"/>
+  </w:num>
+  <w:num w:numId="2">
     <w:abstractNumId w:val="2"/>
   </w:num>
-  <w:num w:numId="2">
+  <w:num w:numId="3">
+    <w:abstractNumId w:val="3"/>
+  </w:num>
+  <w:num w:numId="4">
     <w:abstractNumId w:val="0"/>
   </w:num>
-  <w:num w:numId="3">
+  <w:num w:numId="5">
     <w:abstractNumId w:val="1"/>
   </w:num>
 </w:numbering>

</xml_diff>

<commit_message>
finished main project backlog, divided work into 3 sprints
</commit_message>
<xml_diff>
--- a/ToolExchange_backlog.docx
+++ b/ToolExchange_backlog.docx
@@ -120,6 +120,27 @@
     </w:p>
     <w:p>
       <w:pPr>
+        <w:rPr>
+          <w:b/>
+        </w:rPr>
+      </w:pPr>
+    </w:p>
+    <w:p>
+      <w:pPr>
+        <w:rPr>
+          <w:b/>
+        </w:rPr>
+      </w:pPr>
+      <w:r>
+        <w:rPr>
+          <w:b/>
+        </w:rPr>
+        <w:tab/>
+        <w:t xml:space="preserve">Sprint 1: </w:t>
+      </w:r>
+    </w:p>
+    <w:p>
+      <w:pPr>
         <w:pStyle w:val="ListParagraph"/>
         <w:numPr>
           <w:ilvl w:val="0"/>
@@ -141,6 +162,9 @@
       <w:r>
         <w:t>As a user, I would like to have the option to sign in using my Facebook or Google account.</w:t>
       </w:r>
+      <w:r>
+        <w:t xml:space="preserve"> </w:t>
+      </w:r>
     </w:p>
     <w:p>
       <w:pPr>
@@ -151,6 +175,61 @@
         </w:numPr>
       </w:pPr>
       <w:r>
+        <w:t xml:space="preserve">As a user, I would like to have a tab with my profile information including profile pic, areas of interest (for tools and equipment), rating system, and number of successful tool exchanges. </w:t>
+      </w:r>
+    </w:p>
+    <w:p>
+      <w:pPr>
+        <w:pStyle w:val="ListParagraph"/>
+        <w:numPr>
+          <w:ilvl w:val="0"/>
+          <w:numId w:val="3"/>
+        </w:numPr>
+      </w:pPr>
+      <w:r>
+        <w:t>As a user, I would like to see a map view of my surrounding area.</w:t>
+      </w:r>
+    </w:p>
+    <w:p>
+      <w:pPr>
+        <w:pStyle w:val="ListParagraph"/>
+        <w:numPr>
+          <w:ilvl w:val="0"/>
+          <w:numId w:val="3"/>
+        </w:numPr>
+      </w:pPr>
+      <w:r>
+        <w:t>As a moderator, I would like to have all data stored using Firebase.</w:t>
+      </w:r>
+    </w:p>
+    <w:p>
+      <w:pPr>
+        <w:pStyle w:val="ListParagraph"/>
+      </w:pPr>
+    </w:p>
+    <w:p>
+      <w:pPr>
+        <w:pStyle w:val="ListParagraph"/>
+        <w:rPr>
+          <w:b/>
+        </w:rPr>
+      </w:pPr>
+      <w:r>
+        <w:rPr>
+          <w:b/>
+        </w:rPr>
+        <w:t>Sprint 2:</w:t>
+      </w:r>
+    </w:p>
+    <w:p>
+      <w:pPr>
+        <w:pStyle w:val="ListParagraph"/>
+        <w:numPr>
+          <w:ilvl w:val="0"/>
+          <w:numId w:val="3"/>
+        </w:numPr>
+      </w:pPr>
+      <w:r>
         <w:t xml:space="preserve">As a user, I would like to have tools or equipment displayed to me upon signing in. </w:t>
       </w:r>
     </w:p>
@@ -199,22 +278,42 @@
         </w:numPr>
       </w:pPr>
       <w:r>
-        <w:t>As a user, I would like to have a tab with my profile information including profile p</w:t>
-      </w:r>
-      <w:r>
-        <w:t xml:space="preserve">ic, areas of interest (for tools and equipment), rating system, and number of successful tool exchanges. </w:t>
+        <w:lastRenderedPageBreak/>
+        <w:t xml:space="preserve">As a user, I would like to </w:t>
+      </w:r>
+      <w:r>
+        <w:t>see an annotation of the tools and equipment around me on the map view.</w:t>
       </w:r>
     </w:p>
     <w:p>
       <w:pPr>
         <w:pStyle w:val="ListParagraph"/>
+      </w:pPr>
+    </w:p>
+    <w:p>
+      <w:pPr>
+        <w:pStyle w:val="ListParagraph"/>
+        <w:rPr>
+          <w:b/>
+        </w:rPr>
+      </w:pPr>
+      <w:r>
+        <w:rPr>
+          <w:b/>
+        </w:rPr>
+        <w:t>Sprint 3:</w:t>
+      </w:r>
+    </w:p>
+    <w:p>
+      <w:pPr>
+        <w:pStyle w:val="ListParagraph"/>
         <w:numPr>
           <w:ilvl w:val="0"/>
           <w:numId w:val="3"/>
         </w:numPr>
       </w:pPr>
       <w:r>
-        <w:t>As a user, I would like to see a map view of my surrounding area.</w:t>
+        <w:t xml:space="preserve">As a user, I would like to have the ability to click on the annotation on the map to see more details about the tool or equipment. </w:t>
       </w:r>
     </w:p>
     <w:p>
@@ -226,10 +325,10 @@
         </w:numPr>
       </w:pPr>
       <w:r>
-        <w:t xml:space="preserve">As a user, I would like to </w:t>
-      </w:r>
-      <w:r>
-        <w:t>see an annotation of the tools and equipment around me on the map view.</w:t>
+        <w:t xml:space="preserve">As a user, I would like to see the top users based </w:t>
+      </w:r>
+      <w:r>
+        <w:t xml:space="preserve">on their ratings </w:t>
       </w:r>
     </w:p>
     <w:p>
@@ -241,7 +340,7 @@
         </w:numPr>
       </w:pPr>
       <w:r>
-        <w:t xml:space="preserve">As a user, I would like to have the ability to click on the annotation on the map to see more details about the tool or equipment. </w:t>
+        <w:t xml:space="preserve">As a user, I would like to have the option to chat with other users </w:t>
       </w:r>
     </w:p>
     <w:p>
@@ -253,10 +352,10 @@
         </w:numPr>
       </w:pPr>
       <w:r>
-        <w:t xml:space="preserve">As a user, I would like to see the top users based </w:t>
-      </w:r>
-      <w:r>
-        <w:t xml:space="preserve">on their ratings </w:t>
+        <w:t>As a moderator I would like to filter possible spam and hateful content from the app</w:t>
+      </w:r>
+      <w:r>
+        <w:t>.</w:t>
       </w:r>
     </w:p>
     <w:p>
@@ -268,52 +367,12 @@
         </w:numPr>
       </w:pPr>
       <w:r>
-        <w:t xml:space="preserve">As a user, I would like to have the option to chat with other users </w:t>
-      </w:r>
-    </w:p>
-    <w:p>
-      <w:pPr>
-        <w:pStyle w:val="ListParagraph"/>
-        <w:numPr>
-          <w:ilvl w:val="0"/>
-          <w:numId w:val="3"/>
-        </w:numPr>
-      </w:pPr>
-      <w:r>
-        <w:lastRenderedPageBreak/>
-        <w:t>As a moderator I would like to filter possible spam and hateful content from the app</w:t>
-      </w:r>
-      <w:r>
-        <w:t>.</w:t>
+        <w:t>As a moderator, I w</w:t>
       </w:r>
       <w:bookmarkStart w:id="0" w:name="_GoBack"/>
       <w:bookmarkEnd w:id="0"/>
-    </w:p>
-    <w:p>
-      <w:pPr>
-        <w:pStyle w:val="ListParagraph"/>
-        <w:numPr>
-          <w:ilvl w:val="0"/>
-          <w:numId w:val="3"/>
-        </w:numPr>
-      </w:pPr>
-      <w:r>
-        <w:t>As a moderator, I would like to have all data stored using Firebase</w:t>
-      </w:r>
-      <w:r>
-        <w:t>.</w:t>
-      </w:r>
-    </w:p>
-    <w:p>
-      <w:pPr>
-        <w:pStyle w:val="ListParagraph"/>
-        <w:numPr>
-          <w:ilvl w:val="0"/>
-          <w:numId w:val="3"/>
-        </w:numPr>
-      </w:pPr>
-      <w:r>
-        <w:t xml:space="preserve">As a moderator, I would like to confirm or deny possible tools or users posted using the app. </w:t>
+      <w:r>
+        <w:t xml:space="preserve">ould like to confirm or deny possible tools or users posted using the app. </w:t>
       </w:r>
     </w:p>
     <w:p>
@@ -329,16 +388,17 @@
         <w:rPr>
           <w:rFonts w:cstheme="minorHAnsi"/>
           <w:b/>
-          <w:color w:val="000000"/>
-        </w:rPr>
-      </w:pPr>
-      <w:r>
-        <w:rPr>
-          <w:rFonts w:cstheme="minorHAnsi"/>
-          <w:b/>
           <w:bCs/>
           <w:color w:val="000000"/>
         </w:rPr>
+      </w:pPr>
+      <w:r>
+        <w:rPr>
+          <w:rFonts w:cstheme="minorHAnsi"/>
+          <w:b/>
+          <w:bCs/>
+          <w:color w:val="000000"/>
+        </w:rPr>
         <w:t>Non-functional</w:t>
       </w:r>
       <w:r>
@@ -357,6 +417,41 @@
           <w:color w:val="000000"/>
         </w:rPr>
         <w:t xml:space="preserve">Requirements </w:t>
+      </w:r>
+    </w:p>
+    <w:p>
+      <w:pPr>
+        <w:autoSpaceDE w:val="0"/>
+        <w:autoSpaceDN w:val="0"/>
+        <w:adjustRightInd w:val="0"/>
+        <w:rPr>
+          <w:rFonts w:cstheme="minorHAnsi"/>
+          <w:b/>
+          <w:bCs/>
+          <w:color w:val="000000"/>
+        </w:rPr>
+      </w:pPr>
+    </w:p>
+    <w:p>
+      <w:pPr>
+        <w:autoSpaceDE w:val="0"/>
+        <w:autoSpaceDN w:val="0"/>
+        <w:adjustRightInd w:val="0"/>
+        <w:rPr>
+          <w:rFonts w:cstheme="minorHAnsi"/>
+          <w:b/>
+          <w:color w:val="000000"/>
+        </w:rPr>
+      </w:pPr>
+      <w:r>
+        <w:rPr>
+          <w:rFonts w:cstheme="minorHAnsi"/>
+          <w:b/>
+          <w:bCs/>
+          <w:color w:val="000000"/>
+        </w:rPr>
+        <w:tab/>
+        <w:t>Sprint 1:</w:t>
       </w:r>
     </w:p>
     <w:p>
@@ -393,6 +488,13 @@
         <w:t>  </w:t>
       </w:r>
+      <w:r>
+        <w:rPr>
+          <w:rFonts w:cstheme="minorHAnsi"/>
+          <w:color w:val="000000"/>
+        </w:rPr>
+        <w:t xml:space="preserve"> </w:t>
+      </w:r>
     </w:p>
     <w:p>
       <w:pPr>
@@ -433,7 +535,7 @@
       <w:pPr>
         <w:numPr>
           <w:ilvl w:val="0"/>
-          <w:numId w:val="5"/>
+          <w:numId w:val="4"/>
         </w:numPr>
         <w:tabs>
           <w:tab w:val="left" w:pos="220"/>
@@ -453,7 +555,7 @@
           <w:rFonts w:cstheme="minorHAnsi"/>
           <w:color w:val="000000"/>
         </w:rPr>
-        <w:t xml:space="preserve">As a user, I would like to quickly get data about events, and have a responsive UI </w:t>
+        <w:t xml:space="preserve">Must update database in realtime </w:t>
       </w:r>
       <w:r>
         <w:rPr>
@@ -468,7 +570,7 @@
       <w:pPr>
         <w:numPr>
           <w:ilvl w:val="0"/>
-          <w:numId w:val="5"/>
+          <w:numId w:val="4"/>
         </w:numPr>
         <w:tabs>
           <w:tab w:val="left" w:pos="220"/>
@@ -488,7 +590,28 @@
           <w:rFonts w:cstheme="minorHAnsi"/>
           <w:color w:val="000000"/>
         </w:rPr>
-        <w:t xml:space="preserve">Must update database in realtime </w:t>
+        <w:t>Must be able to</w:t>
+      </w:r>
+      <w:r>
+        <w:rPr>
+          <w:rFonts w:cstheme="minorHAnsi"/>
+          <w:color w:val="000000"/>
+        </w:rPr>
+        <w:t xml:space="preserve"> quickly get data </w:t>
+      </w:r>
+      <w:r>
+        <w:rPr>
+          <w:rFonts w:cstheme="minorHAnsi"/>
+          <w:color w:val="000000"/>
+        </w:rPr>
+        <w:t>about users and tools/equipment</w:t>
+      </w:r>
+      <w:r>
+        <w:rPr>
+          <w:rFonts w:cstheme="minorHAnsi"/>
+          <w:color w:val="000000"/>
+        </w:rPr>
+        <w:t xml:space="preserve"> and have a responsive UI </w:t>
       </w:r>
       <w:r>
         <w:rPr>
@@ -503,7 +626,7 @@
       <w:pPr>
         <w:numPr>
           <w:ilvl w:val="0"/>
-          <w:numId w:val="5"/>
+          <w:numId w:val="4"/>
         </w:numPr>
         <w:tabs>
           <w:tab w:val="left" w:pos="220"/>
@@ -523,22 +646,67 @@
           <w:rFonts w:cstheme="minorHAnsi"/>
           <w:color w:val="000000"/>
         </w:rPr>
-        <w:t xml:space="preserve">Must be able to handle heavy traffic especially during peak times (During events) </w:t>
-      </w:r>
-      <w:r>
-        <w:rPr>
-          <w:rFonts w:ascii="MS Gothic" w:eastAsia="MS Gothic" w:hAnsi="MS Gothic" w:cs="MS Gothic" w:hint="eastAsia"/>
-          <w:color w:val="000000"/>
-        </w:rPr>
-        <w:t> -</w:t>
-      </w:r>
-    </w:p>
-    <w:p>
-      <w:pPr>
-        <w:numPr>
-          <w:ilvl w:val="0"/>
-          <w:numId w:val="5"/>
+        <w:t>Must be responsive to user interactions</w:t>
+      </w:r>
+    </w:p>
+    <w:p>
+      <w:pPr>
+        <w:tabs>
+          <w:tab w:val="left" w:pos="220"/>
+          <w:tab w:val="left" w:pos="720"/>
+        </w:tabs>
+        <w:autoSpaceDE w:val="0"/>
+        <w:autoSpaceDN w:val="0"/>
+        <w:adjustRightInd w:val="0"/>
+        <w:rPr>
+          <w:rFonts w:cstheme="minorHAnsi"/>
+          <w:color w:val="000000"/>
+        </w:rPr>
+      </w:pPr>
+    </w:p>
+    <w:p>
+      <w:pPr>
+        <w:tabs>
+          <w:tab w:val="left" w:pos="220"/>
+          <w:tab w:val="left" w:pos="720"/>
+        </w:tabs>
+        <w:autoSpaceDE w:val="0"/>
+        <w:autoSpaceDN w:val="0"/>
+        <w:adjustRightInd w:val="0"/>
+        <w:rPr>
+          <w:rFonts w:cstheme="minorHAnsi"/>
+          <w:b/>
+          <w:color w:val="000000"/>
+        </w:rPr>
+      </w:pPr>
+      <w:r>
+        <w:rPr>
+          <w:rFonts w:cstheme="minorHAnsi"/>
+          <w:color w:val="000000"/>
+        </w:rPr>
+        <w:tab/>
+      </w:r>
+      <w:r>
+        <w:rPr>
+          <w:rFonts w:cstheme="minorHAnsi"/>
+          <w:color w:val="000000"/>
+        </w:rPr>
+        <w:tab/>
+      </w:r>
+      <w:r>
+        <w:rPr>
+          <w:rFonts w:cstheme="minorHAnsi"/>
+          <w:b/>
+          <w:color w:val="000000"/>
+        </w:rPr>
+        <w:t>Sprint 2:</w:t>
+      </w:r>
+    </w:p>
+    <w:p>
+      <w:pPr>
+        <w:numPr>
+          <w:ilvl w:val="0"/>
+          <w:numId w:val="4"/>
         </w:numPr>
         <w:tabs>
           <w:tab w:val="left" w:pos="220"/>
@@ -558,22 +726,21 @@
           <w:rFonts w:cstheme="minorHAnsi"/>
           <w:color w:val="000000"/>
         </w:rPr>
-        <w:t xml:space="preserve">Must be able to detect entry into selected location </w:t>
-      </w:r>
-      <w:r>
-        <w:rPr>
-          <w:rFonts w:ascii="MS Gothic" w:eastAsia="MS Gothic" w:hAnsi="MS Gothic" w:cs="MS Gothic" w:hint="eastAsia"/>
-          <w:color w:val="000000"/>
-        </w:rPr>
-        <w:t> -</w:t>
-      </w:r>
-    </w:p>
-    <w:p>
-      <w:pPr>
-        <w:numPr>
-          <w:ilvl w:val="0"/>
-          <w:numId w:val="5"/>
+        <w:t>Must be able to handle heavy traffic especially during peak times (</w:t>
+      </w:r>
+      <w:r>
+        <w:rPr>
+          <w:rFonts w:cstheme="minorHAnsi"/>
+          <w:color w:val="000000"/>
+        </w:rPr>
+        <w:t>Tool Exchanges)</w:t>
+      </w:r>
+    </w:p>
+    <w:p>
+      <w:pPr>
+        <w:numPr>
+          <w:ilvl w:val="0"/>
+          <w:numId w:val="4"/>
         </w:numPr>
         <w:tabs>
           <w:tab w:val="left" w:pos="220"/>
@@ -593,7 +760,7 @@
           <w:rFonts w:cstheme="minorHAnsi"/>
           <w:color w:val="000000"/>
         </w:rPr>
-        <w:t xml:space="preserve">Must be able to send push notification quickly </w:t>
+        <w:t xml:space="preserve">Must be able to detect entry into selected location </w:t>
       </w:r>
       <w:r>
         <w:rPr>
@@ -608,7 +775,7 @@
       <w:pPr>
         <w:numPr>
           <w:ilvl w:val="0"/>
-          <w:numId w:val="5"/>
+          <w:numId w:val="4"/>
         </w:numPr>
         <w:tabs>
           <w:tab w:val="left" w:pos="220"/>
@@ -628,7 +795,7 @@
           <w:rFonts w:cstheme="minorHAnsi"/>
           <w:color w:val="000000"/>
         </w:rPr>
-        <w:t xml:space="preserve">Must be able to handle network requests in background without interrupting main thread </w:t>
+        <w:t xml:space="preserve">Must be able to send push notification quickly </w:t>
       </w:r>
       <w:r>
         <w:rPr>
@@ -643,7 +810,7 @@
       <w:pPr>
         <w:numPr>
           <w:ilvl w:val="0"/>
-          <w:numId w:val="5"/>
+          <w:numId w:val="4"/>
         </w:numPr>
         <w:tabs>
           <w:tab w:val="left" w:pos="220"/>
@@ -663,7 +830,7 @@
           <w:rFonts w:cstheme="minorHAnsi"/>
           <w:color w:val="000000"/>
         </w:rPr>
-        <w:t xml:space="preserve">Must be responsive to user interactions </w:t>
+        <w:t xml:space="preserve">Must be able to handle network requests in background without interrupting main thread </w:t>
       </w:r>
       <w:r>
         <w:rPr>
@@ -678,7 +845,7 @@
       <w:pPr>
         <w:numPr>
           <w:ilvl w:val="0"/>
-          <w:numId w:val="5"/>
+          <w:numId w:val="4"/>
         </w:numPr>
         <w:tabs>
           <w:tab w:val="left" w:pos="220"/>
@@ -711,9 +878,62 @@
     </w:p>
     <w:p>
       <w:pPr>
-        <w:numPr>
-          <w:ilvl w:val="0"/>
-          <w:numId w:val="5"/>
+        <w:tabs>
+          <w:tab w:val="left" w:pos="220"/>
+          <w:tab w:val="left" w:pos="720"/>
+        </w:tabs>
+        <w:autoSpaceDE w:val="0"/>
+        <w:autoSpaceDN w:val="0"/>
+        <w:adjustRightInd w:val="0"/>
+        <w:rPr>
+          <w:rFonts w:ascii="MS Gothic" w:eastAsia="MS Gothic" w:hAnsi="MS Gothic" w:cs="MS Gothic"/>
+          <w:color w:val="000000"/>
+        </w:rPr>
+      </w:pPr>
+    </w:p>
+    <w:p>
+      <w:pPr>
+        <w:tabs>
+          <w:tab w:val="left" w:pos="220"/>
+          <w:tab w:val="left" w:pos="720"/>
+        </w:tabs>
+        <w:autoSpaceDE w:val="0"/>
+        <w:autoSpaceDN w:val="0"/>
+        <w:adjustRightInd w:val="0"/>
+        <w:rPr>
+          <w:rFonts w:cstheme="majorHAnsi"/>
+          <w:b/>
+          <w:color w:val="000000"/>
+        </w:rPr>
+      </w:pPr>
+      <w:r>
+        <w:rPr>
+          <w:rFonts w:ascii="MS Gothic" w:eastAsia="MS Gothic" w:hAnsi="MS Gothic" w:cs="MS Gothic"/>
+          <w:color w:val="000000"/>
+        </w:rPr>
+        <w:tab/>
+      </w:r>
+      <w:r>
+        <w:rPr>
+          <w:rFonts w:ascii="MS Gothic" w:eastAsia="MS Gothic" w:hAnsi="MS Gothic" w:cs="MS Gothic"/>
+          <w:color w:val="000000"/>
+        </w:rPr>
+        <w:tab/>
+      </w:r>
+      <w:r>
+        <w:rPr>
+          <w:rFonts w:eastAsia="MS Gothic" w:cstheme="majorHAnsi"/>
+          <w:b/>
+          <w:color w:val="000000"/>
+        </w:rPr>
+        <w:t>Sprint 3:</w:t>
+      </w:r>
+    </w:p>
+    <w:p>
+      <w:pPr>
+        <w:numPr>
+          <w:ilvl w:val="0"/>
+          <w:numId w:val="4"/>
         </w:numPr>
         <w:tabs>
           <w:tab w:val="left" w:pos="220"/>
@@ -748,7 +968,7 @@
       <w:pPr>
         <w:numPr>
           <w:ilvl w:val="0"/>
-          <w:numId w:val="5"/>
+          <w:numId w:val="4"/>
         </w:numPr>
         <w:tabs>
           <w:tab w:val="left" w:pos="220"/>
@@ -783,7 +1003,7 @@
       <w:pPr>
         <w:numPr>
           <w:ilvl w:val="0"/>
-          <w:numId w:val="5"/>
+          <w:numId w:val="4"/>
         </w:numPr>
         <w:tabs>
           <w:tab w:val="left" w:pos="220"/>
@@ -818,7 +1038,7 @@
       <w:pPr>
         <w:numPr>
           <w:ilvl w:val="0"/>
-          <w:numId w:val="5"/>
+          <w:numId w:val="4"/>
         </w:numPr>
         <w:tabs>
           <w:tab w:val="left" w:pos="220"/>
@@ -853,7 +1073,7 @@
       <w:pPr>
         <w:numPr>
           <w:ilvl w:val="0"/>
-          <w:numId w:val="5"/>
+          <w:numId w:val="4"/>
         </w:numPr>
         <w:tabs>
           <w:tab w:val="left" w:pos="220"/>
@@ -965,9 +1185,9 @@
   <w:abstractNum w:abstractNumId="1" w15:restartNumberingAfterBreak="0">
     <w:nsid w:val="00000002"/>
     <w:multiLevelType w:val="hybridMultilevel"/>
-    <w:tmpl w:val="00000002"/>
+    <w:tmpl w:val="0808783C"/>
     <w:lvl w:ilvl="0" w:tplc="00000065">
-      <w:start w:val="3"/>
+      <w:start w:val="2"/>
       <w:numFmt w:val="decimal"/>
       <w:lvlText w:val="%1."/>
       <w:lvlJc w:val="left"/>

</xml_diff>